<commit_message>
Update in requirements document
</commit_message>
<xml_diff>
--- a/Documents/Final-Proj-Requirements.docx
+++ b/Documents/Final-Proj-Requirements.docx
@@ -2305,34 +2305,7 @@
           <w:sz w:val="24"/>
           <w:szCs w:val="24"/>
         </w:rPr>
-        <w:t xml:space="preserve">welcome screen explains the basic rules </w:t>
-      </w:r>
-      <w:r>
-        <w:rPr>
-          <w:rFonts w:eastAsiaTheme="minorEastAsia"/>
-          <w:color w:val="000000" w:themeColor="text1"/>
-          <w:sz w:val="24"/>
-          <w:szCs w:val="24"/>
-        </w:rPr>
-        <w:t xml:space="preserve">of the simulation and </w:t>
-      </w:r>
-      <w:r>
-        <w:rPr>
-          <w:rFonts w:eastAsiaTheme="minorEastAsia"/>
-          <w:color w:val="000000" w:themeColor="text1"/>
-          <w:sz w:val="24"/>
-          <w:szCs w:val="24"/>
-        </w:rPr>
-        <w:t>the FIFA world cup</w:t>
-      </w:r>
-      <w:r>
-        <w:rPr>
-          <w:rFonts w:eastAsiaTheme="minorEastAsia"/>
-          <w:color w:val="000000" w:themeColor="text1"/>
-          <w:sz w:val="24"/>
-          <w:szCs w:val="24"/>
-        </w:rPr>
-        <w:t>.</w:t>
+        <w:t>screen with a start button in the middle.</w:t>
       </w:r>
     </w:p>
     <w:p>
@@ -2798,7 +2771,54 @@
           <w:szCs w:val="24"/>
           <w:lang w:val="en"/>
         </w:rPr>
-        <w:t>The program should run quickly because there will only be data calculations happening in the backend of the program</w:t>
+        <w:t>The program should run quickly</w:t>
+      </w:r>
+      <w:r>
+        <w:rPr>
+          <w:rFonts w:eastAsiaTheme="minorEastAsia"/>
+          <w:color w:val="000000" w:themeColor="text1"/>
+          <w:sz w:val="24"/>
+          <w:szCs w:val="24"/>
+          <w:lang w:val="en"/>
+        </w:rPr>
+        <w:t xml:space="preserve"> once it is launched,</w:t>
+      </w:r>
+      <w:r>
+        <w:rPr>
+          <w:rFonts w:eastAsiaTheme="minorEastAsia"/>
+          <w:color w:val="000000" w:themeColor="text1"/>
+          <w:sz w:val="24"/>
+          <w:szCs w:val="24"/>
+          <w:lang w:val="en"/>
+        </w:rPr>
+        <w:t xml:space="preserve"> because there will only be data calculations happening in the backend of the program</w:t>
+      </w:r>
+    </w:p>
+    <w:p>
+      <w:pPr>
+        <w:pStyle w:val="ListParagraph"/>
+        <w:numPr>
+          <w:ilvl w:val="2"/>
+          <w:numId w:val="9"/>
+        </w:numPr>
+        <w:spacing w:after="0" w:line="276" w:lineRule="auto"/>
+        <w:rPr>
+          <w:rFonts w:eastAsiaTheme="minorEastAsia"/>
+          <w:color w:val="000000" w:themeColor="text1"/>
+          <w:sz w:val="24"/>
+          <w:szCs w:val="24"/>
+          <w:lang w:val="en"/>
+        </w:rPr>
+      </w:pPr>
+      <w:r>
+        <w:rPr>
+          <w:rFonts w:eastAsiaTheme="minorEastAsia"/>
+          <w:color w:val="000000" w:themeColor="text1"/>
+          <w:sz w:val="24"/>
+          <w:szCs w:val="24"/>
+          <w:lang w:val="en"/>
+        </w:rPr>
+        <w:t>Expect a few seconds after pressing start button as all images are being loaded.</w:t>
       </w:r>
     </w:p>
     <w:p>
@@ -3928,7 +3948,7 @@
         <w:bCs w:val="0"/>
       </w:rPr>
     </w:lvl>
-    <w:lvl w:ilvl="2" w:tplc="0409001B" w:tentative="1">
+    <w:lvl w:ilvl="2" w:tplc="0409001B">
       <w:start w:val="1"/>
       <w:numFmt w:val="lowerRoman"/>
       <w:lvlText w:val="%3."/>

</xml_diff>